<commit_message>
Friday - 15/11/2024 - 16:29
</commit_message>
<xml_diff>
--- a/DB/Session 01.docx
+++ b/DB/Session 01.docx
@@ -706,7 +706,6 @@
         </w:rPr>
         <w:t>CREATE DATABASE </w:t>
       </w:r>
-      <w:proofErr w:type="spellStart"/>
       <w:r>
         <w:rPr>
           <w:rFonts w:ascii="Aptos Display" w:hAnsi="Aptos Display"/>
@@ -717,7 +716,6 @@
         </w:rPr>
         <w:t>databasename</w:t>
       </w:r>
-      <w:proofErr w:type="spellEnd"/>
       <w:r>
         <w:rPr>
           <w:rFonts w:ascii="Aptos Display" w:hAnsi="Aptos Display"/>
@@ -743,7 +741,6 @@
         </w:rPr>
         <w:t>DROP DATABASE </w:t>
       </w:r>
-      <w:proofErr w:type="spellStart"/>
       <w:r>
         <w:rPr>
           <w:rFonts w:ascii="Aptos Display" w:hAnsi="Aptos Display"/>
@@ -754,7 +751,6 @@
         </w:rPr>
         <w:t>databasename</w:t>
       </w:r>
-      <w:proofErr w:type="spellEnd"/>
       <w:r>
         <w:rPr>
           <w:rFonts w:ascii="Aptos Display" w:hAnsi="Aptos Display"/>
@@ -821,27 +817,15 @@
         </w:rPr>
         <w:t>CREATE TABLE </w:t>
       </w:r>
-      <w:proofErr w:type="spellStart"/>
-      <w:r>
-        <w:rPr>
-          <w:rFonts w:ascii="Aptos Display" w:hAnsi="Aptos Display"/>
-          <w:i/>
-          <w:iCs/>
-          <w:sz w:val="28"/>
-          <w:szCs w:val="28"/>
-        </w:rPr>
-        <w:t>table_name</w:t>
-      </w:r>
-      <w:proofErr w:type="spellEnd"/>
-      <w:r>
-        <w:rPr>
-          <w:rFonts w:ascii="Aptos Display" w:hAnsi="Aptos Display"/>
-          <w:i/>
-          <w:iCs/>
-          <w:sz w:val="28"/>
-          <w:szCs w:val="28"/>
-        </w:rPr>
-        <w:t> </w:t>
+      <w:r>
+        <w:rPr>
+          <w:rFonts w:ascii="Aptos Display" w:hAnsi="Aptos Display"/>
+          <w:i/>
+          <w:iCs/>
+          <w:sz w:val="28"/>
+          <w:szCs w:val="28"/>
+        </w:rPr>
+        <w:t>table_name </w:t>
       </w:r>
       <w:r>
         <w:rPr>
@@ -964,7 +948,6 @@
         </w:rPr>
         <w:t>DROP TABLE </w:t>
       </w:r>
-      <w:proofErr w:type="spellStart"/>
       <w:r>
         <w:rPr>
           <w:rFonts w:ascii="Aptos Display" w:hAnsi="Aptos Display"/>
@@ -975,7 +958,6 @@
         </w:rPr>
         <w:t>table_name</w:t>
       </w:r>
-      <w:proofErr w:type="spellEnd"/>
       <w:r>
         <w:rPr>
           <w:rFonts w:ascii="Aptos Display" w:hAnsi="Aptos Display"/>
@@ -1001,7 +983,6 @@
         </w:rPr>
         <w:t>TRUNCATE TABLE </w:t>
       </w:r>
-      <w:proofErr w:type="spellStart"/>
       <w:r>
         <w:rPr>
           <w:rFonts w:ascii="Aptos Display" w:hAnsi="Aptos Display"/>
@@ -1012,7 +993,6 @@
         </w:rPr>
         <w:t>table_name</w:t>
       </w:r>
-      <w:proofErr w:type="spellEnd"/>
       <w:r>
         <w:rPr>
           <w:rFonts w:ascii="Aptos Display" w:hAnsi="Aptos Display"/>
@@ -1055,25 +1035,7 @@
           <w:szCs w:val="28"/>
         </w:rPr>
         <w:br/>
-        <w:t xml:space="preserve">    </w:t>
-      </w:r>
-      <w:proofErr w:type="spellStart"/>
-      <w:r>
-        <w:rPr>
-          <w:rFonts w:ascii="Aptos Display" w:hAnsi="Aptos Display"/>
-          <w:sz w:val="28"/>
-          <w:szCs w:val="28"/>
-        </w:rPr>
-        <w:t>PersonID</w:t>
-      </w:r>
-      <w:proofErr w:type="spellEnd"/>
-      <w:r>
-        <w:rPr>
-          <w:rFonts w:ascii="Aptos Display" w:hAnsi="Aptos Display"/>
-          <w:sz w:val="28"/>
-          <w:szCs w:val="28"/>
-        </w:rPr>
-        <w:t xml:space="preserve"> int,</w:t>
+        <w:t>    PersonID int,</w:t>
       </w:r>
       <w:r>
         <w:rPr>
@@ -1429,27 +1391,15 @@
         </w:rPr>
         <w:t>CREATE TABLE </w:t>
       </w:r>
-      <w:proofErr w:type="spellStart"/>
-      <w:r>
-        <w:rPr>
-          <w:rFonts w:ascii="Aptos Display" w:hAnsi="Aptos Display"/>
-          <w:i/>
-          <w:iCs/>
-          <w:sz w:val="28"/>
-          <w:szCs w:val="28"/>
-        </w:rPr>
-        <w:t>table_name</w:t>
-      </w:r>
-      <w:proofErr w:type="spellEnd"/>
-      <w:r>
-        <w:rPr>
-          <w:rFonts w:ascii="Aptos Display" w:hAnsi="Aptos Display"/>
-          <w:i/>
-          <w:iCs/>
-          <w:sz w:val="28"/>
-          <w:szCs w:val="28"/>
-        </w:rPr>
-        <w:t> </w:t>
+      <w:r>
+        <w:rPr>
+          <w:rFonts w:ascii="Aptos Display" w:hAnsi="Aptos Display"/>
+          <w:i/>
+          <w:iCs/>
+          <w:sz w:val="28"/>
+          <w:szCs w:val="28"/>
+        </w:rPr>
+        <w:t>table_name </w:t>
       </w:r>
       <w:r>
         <w:rPr>
@@ -1779,25 +1729,7 @@
           <w:sz w:val="28"/>
           <w:szCs w:val="28"/>
         </w:rPr>
-        <w:t>CONSTRAINT </w:t>
-      </w:r>
-      <w:proofErr w:type="spellStart"/>
-      <w:r>
-        <w:rPr>
-          <w:rFonts w:ascii="Aptos Display" w:hAnsi="Aptos Display"/>
-          <w:sz w:val="28"/>
-          <w:szCs w:val="28"/>
-        </w:rPr>
-        <w:t>PK_Person</w:t>
-      </w:r>
-      <w:proofErr w:type="spellEnd"/>
-      <w:r>
-        <w:rPr>
-          <w:rFonts w:ascii="Aptos Display" w:hAnsi="Aptos Display"/>
-          <w:sz w:val="28"/>
-          <w:szCs w:val="28"/>
-        </w:rPr>
-        <w:t> PRIMARY KEY (ID)</w:t>
+        <w:t>CONSTRAINT PK_Person PRIMARY KEY (ID)</w:t>
       </w:r>
     </w:p>
     <w:p>
@@ -1841,43 +1773,7 @@
           <w:sz w:val="28"/>
           <w:szCs w:val="28"/>
         </w:rPr>
-        <w:t>FOREIGN KEY (</w:t>
-      </w:r>
-      <w:proofErr w:type="spellStart"/>
-      <w:r>
-        <w:rPr>
-          <w:rFonts w:ascii="Aptos Display" w:hAnsi="Aptos Display"/>
-          <w:sz w:val="28"/>
-          <w:szCs w:val="28"/>
-        </w:rPr>
-        <w:t>PersonID</w:t>
-      </w:r>
-      <w:proofErr w:type="spellEnd"/>
-      <w:r>
-        <w:rPr>
-          <w:rFonts w:ascii="Aptos Display" w:hAnsi="Aptos Display"/>
-          <w:sz w:val="28"/>
-          <w:szCs w:val="28"/>
-        </w:rPr>
-        <w:t>) REFERENCES Persons(</w:t>
-      </w:r>
-      <w:proofErr w:type="spellStart"/>
-      <w:r>
-        <w:rPr>
-          <w:rFonts w:ascii="Aptos Display" w:hAnsi="Aptos Display"/>
-          <w:sz w:val="28"/>
-          <w:szCs w:val="28"/>
-        </w:rPr>
-        <w:t>PersonID</w:t>
-      </w:r>
-      <w:proofErr w:type="spellEnd"/>
-      <w:r>
-        <w:rPr>
-          <w:rFonts w:ascii="Aptos Display" w:hAnsi="Aptos Display"/>
-          <w:sz w:val="28"/>
-          <w:szCs w:val="28"/>
-        </w:rPr>
-        <w:t>)</w:t>
+        <w:t>FOREIGN KEY (PersonID) REFERENCES Persons(PersonID)</w:t>
       </w:r>
     </w:p>
     <w:p>
@@ -1943,25 +1839,7 @@
           <w:sz w:val="28"/>
           <w:szCs w:val="28"/>
         </w:rPr>
-        <w:t>CONSTRAINT </w:t>
-      </w:r>
-      <w:proofErr w:type="spellStart"/>
-      <w:r>
-        <w:rPr>
-          <w:rFonts w:ascii="Aptos Display" w:hAnsi="Aptos Display"/>
-          <w:sz w:val="28"/>
-          <w:szCs w:val="28"/>
-        </w:rPr>
-        <w:t>CHK_Person</w:t>
-      </w:r>
-      <w:proofErr w:type="spellEnd"/>
-      <w:r>
-        <w:rPr>
-          <w:rFonts w:ascii="Aptos Display" w:hAnsi="Aptos Display"/>
-          <w:sz w:val="28"/>
-          <w:szCs w:val="28"/>
-        </w:rPr>
-        <w:t> CHECK (Age&gt;=18 AND City='Sandnes')</w:t>
+        <w:t>CONSTRAINT CHK_Person CHECK (Age&gt;=18 AND City='Sandnes')</w:t>
       </w:r>
     </w:p>
     <w:p>
@@ -2021,23 +1899,13 @@
           <w:szCs w:val="28"/>
         </w:rPr>
       </w:pPr>
-      <w:proofErr w:type="spellStart"/>
-      <w:r>
-        <w:rPr>
-          <w:rFonts w:ascii="Aptos Display" w:hAnsi="Aptos Display"/>
-          <w:sz w:val="28"/>
-          <w:szCs w:val="28"/>
-        </w:rPr>
-        <w:t>OrderDate</w:t>
-      </w:r>
-      <w:proofErr w:type="spellEnd"/>
-      <w:r>
-        <w:rPr>
-          <w:rFonts w:ascii="Aptos Display" w:hAnsi="Aptos Display"/>
-          <w:sz w:val="28"/>
-          <w:szCs w:val="28"/>
-        </w:rPr>
-        <w:t xml:space="preserve"> date DEFAULT GETDATE()</w:t>
+      <w:r>
+        <w:rPr>
+          <w:rFonts w:ascii="Aptos Display" w:hAnsi="Aptos Display"/>
+          <w:sz w:val="28"/>
+          <w:szCs w:val="28"/>
+        </w:rPr>
+        <w:t>OrderDate date DEFAULT GETDATE()</w:t>
       </w:r>
     </w:p>
     <w:p>
@@ -2083,50 +1951,153 @@
           <w:szCs w:val="28"/>
         </w:rPr>
       </w:pPr>
-      <w:proofErr w:type="spellStart"/>
-      <w:r>
-        <w:rPr>
-          <w:rFonts w:ascii="Aptos Display" w:hAnsi="Aptos Display"/>
-          <w:sz w:val="28"/>
-          <w:szCs w:val="28"/>
-        </w:rPr>
-        <w:t>Personid</w:t>
-      </w:r>
-      <w:proofErr w:type="spellEnd"/>
-      <w:r>
-        <w:rPr>
-          <w:rFonts w:ascii="Aptos Display" w:hAnsi="Aptos Display"/>
-          <w:sz w:val="28"/>
-          <w:szCs w:val="28"/>
-        </w:rPr>
-        <w:t xml:space="preserve"> int NOT NULL AUTO_INCREMENT,</w:t>
-      </w:r>
-    </w:p>
-    <w:p>
-      <w:pPr>
-        <w:rPr>
-          <w:rFonts w:ascii="Aptos Display" w:hAnsi="Aptos Display"/>
-          <w:sz w:val="28"/>
-          <w:szCs w:val="28"/>
-        </w:rPr>
-      </w:pPr>
-    </w:p>
-    <w:p>
-      <w:pPr>
-        <w:rPr>
-          <w:rFonts w:ascii="Aptos Display" w:hAnsi="Aptos Display"/>
-          <w:sz w:val="28"/>
-          <w:szCs w:val="28"/>
-        </w:rPr>
-      </w:pPr>
-      <w:r>
-        <w:rPr>
-          <w:rFonts w:ascii="Aptos Display" w:hAnsi="Aptos Display"/>
-          <w:sz w:val="28"/>
-          <w:szCs w:val="28"/>
-        </w:rPr>
-        <w:br w:type="page"/>
-      </w:r>
+      <w:r>
+        <w:rPr>
+          <w:rFonts w:ascii="Aptos Display" w:hAnsi="Aptos Display"/>
+          <w:sz w:val="28"/>
+          <w:szCs w:val="28"/>
+        </w:rPr>
+        <w:t>Personid int NOT NULL AUTO_INCREMENT,</w:t>
+      </w:r>
+    </w:p>
+    <w:p>
+      <w:pPr>
+        <w:rPr>
+          <w:rFonts w:ascii="Aptos Display" w:hAnsi="Aptos Display"/>
+          <w:sz w:val="28"/>
+          <w:szCs w:val="28"/>
+        </w:rPr>
+      </w:pPr>
+    </w:p>
+    <w:p>
+      <w:pPr>
+        <w:rPr>
+          <w:rFonts w:ascii="Aptos Display" w:hAnsi="Aptos Display"/>
+          <w:sz w:val="14"/>
+          <w:szCs w:val="14"/>
+        </w:rPr>
+      </w:pPr>
+      <w:r>
+        <w:rPr>
+          <w:rFonts w:ascii="Aptos Display" w:hAnsi="Aptos Display"/>
+          <w:sz w:val="14"/>
+          <w:szCs w:val="14"/>
+        </w:rPr>
+        <w:t>CREATE TABLE posts (</w:t>
+      </w:r>
+    </w:p>
+    <w:p>
+      <w:pPr>
+        <w:rPr>
+          <w:rFonts w:ascii="Aptos Display" w:hAnsi="Aptos Display"/>
+          <w:sz w:val="14"/>
+          <w:szCs w:val="14"/>
+        </w:rPr>
+      </w:pPr>
+      <w:r>
+        <w:rPr>
+          <w:rFonts w:ascii="Aptos Display" w:hAnsi="Aptos Display"/>
+          <w:sz w:val="14"/>
+          <w:szCs w:val="14"/>
+        </w:rPr>
+        <w:tab/>
+        <w:t>id int(10)  ,</w:t>
+      </w:r>
+    </w:p>
+    <w:p>
+      <w:pPr>
+        <w:rPr>
+          <w:rFonts w:ascii="Aptos Display" w:hAnsi="Aptos Display"/>
+          <w:sz w:val="14"/>
+          <w:szCs w:val="14"/>
+        </w:rPr>
+      </w:pPr>
+      <w:r>
+        <w:rPr>
+          <w:rFonts w:ascii="Aptos Display" w:hAnsi="Aptos Display"/>
+          <w:sz w:val="14"/>
+          <w:szCs w:val="14"/>
+        </w:rPr>
+        <w:t xml:space="preserve">    post TEXT NOT NULL,</w:t>
+      </w:r>
+    </w:p>
+    <w:p>
+      <w:pPr>
+        <w:rPr>
+          <w:rFonts w:ascii="Aptos Display" w:hAnsi="Aptos Display"/>
+          <w:sz w:val="14"/>
+          <w:szCs w:val="14"/>
+        </w:rPr>
+      </w:pPr>
+      <w:r>
+        <w:rPr>
+          <w:rFonts w:ascii="Aptos Display" w:hAnsi="Aptos Display"/>
+          <w:sz w:val="14"/>
+          <w:szCs w:val="14"/>
+        </w:rPr>
+        <w:t xml:space="preserve">    user_id int(10),</w:t>
+      </w:r>
+    </w:p>
+    <w:p>
+      <w:pPr>
+        <w:rPr>
+          <w:rFonts w:ascii="Aptos Display" w:hAnsi="Aptos Display"/>
+          <w:sz w:val="14"/>
+          <w:szCs w:val="14"/>
+        </w:rPr>
+      </w:pPr>
+      <w:r>
+        <w:rPr>
+          <w:rFonts w:ascii="Aptos Display" w:hAnsi="Aptos Display"/>
+          <w:sz w:val="14"/>
+          <w:szCs w:val="14"/>
+        </w:rPr>
+        <w:t xml:space="preserve">    CONSTRAINT pk_posts PRIMARY KEY(id),</w:t>
+      </w:r>
+    </w:p>
+    <w:p>
+      <w:pPr>
+        <w:rPr>
+          <w:rFonts w:ascii="Aptos Display" w:hAnsi="Aptos Display"/>
+          <w:sz w:val="14"/>
+          <w:szCs w:val="14"/>
+        </w:rPr>
+      </w:pPr>
+      <w:r>
+        <w:rPr>
+          <w:rFonts w:ascii="Aptos Display" w:hAnsi="Aptos Display"/>
+          <w:sz w:val="14"/>
+          <w:szCs w:val="14"/>
+        </w:rPr>
+        <w:t xml:space="preserve">    CONSTRAINT fk_post_user FOREIGN KEY (user_id) REFERENCES users(id)</w:t>
+      </w:r>
+    </w:p>
+    <w:p>
+      <w:pPr>
+        <w:rPr>
+          <w:rFonts w:ascii="Aptos Display" w:hAnsi="Aptos Display"/>
+          <w:sz w:val="28"/>
+          <w:szCs w:val="28"/>
+        </w:rPr>
+      </w:pPr>
+      <w:r>
+        <w:rPr>
+          <w:rFonts w:ascii="Aptos Display" w:hAnsi="Aptos Display"/>
+          <w:sz w:val="28"/>
+          <w:szCs w:val="28"/>
+        </w:rPr>
+        <w:lastRenderedPageBreak/>
+        <w:t>SESSION 02:</w:t>
+      </w:r>
+    </w:p>
+    <w:p>
+      <w:pPr>
+        <w:rPr>
+          <w:rFonts w:ascii="Aptos Display" w:hAnsi="Aptos Display"/>
+          <w:sz w:val="28"/>
+          <w:szCs w:val="28"/>
+        </w:rPr>
+      </w:pPr>
     </w:p>
     <w:p>
       <w:pPr>
@@ -2148,18 +2119,678 @@
           <w:highlight w:val="yellow"/>
           <w:u w:val="single"/>
         </w:rPr>
+        <w:t>Alter Table</w:t>
+      </w:r>
+      <w:r>
+        <w:rPr>
+          <w:rFonts w:ascii="Aptos Display" w:hAnsi="Aptos Display"/>
+          <w:b/>
+          <w:bCs/>
+          <w:i/>
+          <w:iCs/>
+          <w:sz w:val="28"/>
+          <w:szCs w:val="28"/>
+          <w:u w:val="single"/>
+        </w:rPr>
+        <w:t>:</w:t>
+      </w:r>
+    </w:p>
+    <w:p>
+      <w:pPr>
+        <w:pStyle w:val="ListParagraph"/>
+        <w:numPr>
+          <w:ilvl w:val="0"/>
+          <w:numId w:val="2"/>
+        </w:numPr>
+        <w:rPr>
+          <w:rFonts w:ascii="Aptos Display" w:hAnsi="Aptos Display"/>
+          <w:sz w:val="28"/>
+          <w:szCs w:val="28"/>
+        </w:rPr>
+      </w:pPr>
+      <w:r>
+        <w:rPr>
+          <w:rFonts w:ascii="Aptos Display" w:hAnsi="Aptos Display"/>
+          <w:sz w:val="28"/>
+          <w:szCs w:val="28"/>
+        </w:rPr>
+        <w:t>ALTER TABLE </w:t>
+      </w:r>
+      <w:r>
+        <w:rPr>
+          <w:rFonts w:ascii="Aptos Display" w:hAnsi="Aptos Display"/>
+          <w:i/>
+          <w:iCs/>
+          <w:sz w:val="28"/>
+          <w:szCs w:val="28"/>
+        </w:rPr>
+        <w:t>table_name</w:t>
+      </w:r>
+      <w:r>
+        <w:rPr>
+          <w:rFonts w:ascii="Aptos Display" w:hAnsi="Aptos Display"/>
+          <w:sz w:val="28"/>
+          <w:szCs w:val="28"/>
+        </w:rPr>
+        <w:br/>
+        <w:t>ADD </w:t>
+      </w:r>
+      <w:r>
+        <w:rPr>
+          <w:rFonts w:ascii="Aptos Display" w:hAnsi="Aptos Display"/>
+          <w:i/>
+          <w:iCs/>
+          <w:sz w:val="28"/>
+          <w:szCs w:val="28"/>
+        </w:rPr>
+        <w:t>column_name datatype</w:t>
+      </w:r>
+      <w:r>
+        <w:rPr>
+          <w:rFonts w:ascii="Aptos Display" w:hAnsi="Aptos Display"/>
+          <w:sz w:val="28"/>
+          <w:szCs w:val="28"/>
+        </w:rPr>
+        <w:t>;</w:t>
+      </w:r>
+    </w:p>
+    <w:p>
+      <w:pPr>
+        <w:pStyle w:val="ListParagraph"/>
+        <w:numPr>
+          <w:ilvl w:val="1"/>
+          <w:numId w:val="2"/>
+        </w:numPr>
+        <w:rPr>
+          <w:rFonts w:ascii="Aptos Display" w:hAnsi="Aptos Display"/>
+          <w:sz w:val="28"/>
+          <w:szCs w:val="28"/>
+        </w:rPr>
+      </w:pPr>
+      <w:r>
+        <w:rPr>
+          <w:rFonts w:ascii="Aptos Display" w:hAnsi="Aptos Display"/>
+          <w:sz w:val="28"/>
+          <w:szCs w:val="28"/>
+        </w:rPr>
+        <w:t>ALTER TABLE Customers</w:t>
+      </w:r>
+      <w:r>
+        <w:rPr>
+          <w:rFonts w:ascii="Aptos Display" w:hAnsi="Aptos Display"/>
+          <w:sz w:val="28"/>
+          <w:szCs w:val="28"/>
+        </w:rPr>
+        <w:br/>
+        <w:t>ADD Email varchar(255);</w:t>
+      </w:r>
+    </w:p>
+    <w:p>
+      <w:pPr>
+        <w:pStyle w:val="ListParagraph"/>
+        <w:numPr>
+          <w:ilvl w:val="0"/>
+          <w:numId w:val="2"/>
+        </w:numPr>
+        <w:rPr>
+          <w:rFonts w:ascii="Aptos Display" w:hAnsi="Aptos Display"/>
+          <w:sz w:val="28"/>
+          <w:szCs w:val="28"/>
+        </w:rPr>
+      </w:pPr>
+      <w:r>
+        <w:rPr>
+          <w:rFonts w:ascii="Aptos Display" w:hAnsi="Aptos Display"/>
+          <w:sz w:val="28"/>
+          <w:szCs w:val="28"/>
+        </w:rPr>
+        <w:t>ALTER TABLE </w:t>
+      </w:r>
+      <w:r>
+        <w:rPr>
+          <w:rFonts w:ascii="Aptos Display" w:hAnsi="Aptos Display"/>
+          <w:i/>
+          <w:iCs/>
+          <w:sz w:val="28"/>
+          <w:szCs w:val="28"/>
+        </w:rPr>
+        <w:t>table_name</w:t>
+      </w:r>
+      <w:r>
+        <w:rPr>
+          <w:rFonts w:ascii="Aptos Display" w:hAnsi="Aptos Display"/>
+          <w:sz w:val="28"/>
+          <w:szCs w:val="28"/>
+        </w:rPr>
+        <w:br/>
+        <w:t>DROP COLUMN </w:t>
+      </w:r>
+      <w:r>
+        <w:rPr>
+          <w:rFonts w:ascii="Aptos Display" w:hAnsi="Aptos Display"/>
+          <w:i/>
+          <w:iCs/>
+          <w:sz w:val="28"/>
+          <w:szCs w:val="28"/>
+        </w:rPr>
+        <w:t>column_name</w:t>
+      </w:r>
+      <w:r>
+        <w:rPr>
+          <w:rFonts w:ascii="Aptos Display" w:hAnsi="Aptos Display"/>
+          <w:sz w:val="28"/>
+          <w:szCs w:val="28"/>
+        </w:rPr>
+        <w:t>;</w:t>
+      </w:r>
+    </w:p>
+    <w:p>
+      <w:pPr>
+        <w:pStyle w:val="ListParagraph"/>
+        <w:numPr>
+          <w:ilvl w:val="1"/>
+          <w:numId w:val="2"/>
+        </w:numPr>
+        <w:rPr>
+          <w:rFonts w:ascii="Aptos Display" w:hAnsi="Aptos Display"/>
+          <w:sz w:val="28"/>
+          <w:szCs w:val="28"/>
+        </w:rPr>
+      </w:pPr>
+      <w:r>
+        <w:rPr>
+          <w:rFonts w:ascii="Aptos Display" w:hAnsi="Aptos Display"/>
+          <w:sz w:val="28"/>
+          <w:szCs w:val="28"/>
+        </w:rPr>
+        <w:t>ALTER TABLE Customers</w:t>
+      </w:r>
+      <w:r>
+        <w:rPr>
+          <w:rFonts w:ascii="Aptos Display" w:hAnsi="Aptos Display"/>
+          <w:sz w:val="28"/>
+          <w:szCs w:val="28"/>
+        </w:rPr>
+        <w:br/>
+        <w:t>DROP COLUMN Email;</w:t>
+      </w:r>
+    </w:p>
+    <w:p>
+      <w:pPr>
+        <w:pStyle w:val="ListParagraph"/>
+        <w:numPr>
+          <w:ilvl w:val="0"/>
+          <w:numId w:val="2"/>
+        </w:numPr>
+        <w:rPr>
+          <w:rFonts w:ascii="Aptos Display" w:hAnsi="Aptos Display"/>
+          <w:sz w:val="28"/>
+          <w:szCs w:val="28"/>
+        </w:rPr>
+      </w:pPr>
+      <w:r>
+        <w:rPr>
+          <w:rFonts w:ascii="Aptos Display" w:hAnsi="Aptos Display"/>
+          <w:sz w:val="28"/>
+          <w:szCs w:val="28"/>
+        </w:rPr>
+        <w:t>ALTER TABLE </w:t>
+      </w:r>
+      <w:r>
+        <w:rPr>
+          <w:rFonts w:ascii="Aptos Display" w:hAnsi="Aptos Display"/>
+          <w:i/>
+          <w:iCs/>
+          <w:sz w:val="28"/>
+          <w:szCs w:val="28"/>
+        </w:rPr>
+        <w:t>table_name</w:t>
+      </w:r>
+      <w:r>
+        <w:rPr>
+          <w:rFonts w:ascii="Aptos Display" w:hAnsi="Aptos Display"/>
+          <w:sz w:val="28"/>
+          <w:szCs w:val="28"/>
+        </w:rPr>
+        <w:br/>
+        <w:t>RENAME COLUMN </w:t>
+      </w:r>
+      <w:r>
+        <w:rPr>
+          <w:rFonts w:ascii="Aptos Display" w:hAnsi="Aptos Display"/>
+          <w:i/>
+          <w:iCs/>
+          <w:sz w:val="28"/>
+          <w:szCs w:val="28"/>
+        </w:rPr>
+        <w:t>old_name</w:t>
+      </w:r>
+      <w:r>
+        <w:rPr>
+          <w:rFonts w:ascii="Aptos Display" w:hAnsi="Aptos Display"/>
+          <w:sz w:val="28"/>
+          <w:szCs w:val="28"/>
+        </w:rPr>
+        <w:t> to </w:t>
+      </w:r>
+      <w:r>
+        <w:rPr>
+          <w:rFonts w:ascii="Aptos Display" w:hAnsi="Aptos Display"/>
+          <w:i/>
+          <w:iCs/>
+          <w:sz w:val="28"/>
+          <w:szCs w:val="28"/>
+        </w:rPr>
+        <w:t>new_name</w:t>
+      </w:r>
+      <w:r>
+        <w:rPr>
+          <w:rFonts w:ascii="Aptos Display" w:hAnsi="Aptos Display"/>
+          <w:sz w:val="28"/>
+          <w:szCs w:val="28"/>
+        </w:rPr>
+        <w:t>;</w:t>
+      </w:r>
+    </w:p>
+    <w:p>
+      <w:pPr>
+        <w:rPr>
+          <w:rFonts w:ascii="Aptos Display" w:hAnsi="Aptos Display"/>
+          <w:sz w:val="28"/>
+          <w:szCs w:val="28"/>
+        </w:rPr>
+      </w:pPr>
+    </w:p>
+    <w:p>
+      <w:pPr>
+        <w:rPr>
+          <w:rFonts w:ascii="Aptos Display" w:hAnsi="Aptos Display"/>
+          <w:sz w:val="28"/>
+          <w:szCs w:val="28"/>
+        </w:rPr>
+      </w:pPr>
+    </w:p>
+    <w:p>
+      <w:pPr>
+        <w:rPr>
+          <w:rFonts w:ascii="Aptos Display" w:hAnsi="Aptos Display"/>
+          <w:sz w:val="28"/>
+          <w:szCs w:val="28"/>
+        </w:rPr>
+      </w:pPr>
+    </w:p>
+    <w:p>
+      <w:pPr>
+        <w:rPr>
+          <w:rFonts w:ascii="Aptos Display" w:hAnsi="Aptos Display"/>
+          <w:sz w:val="28"/>
+          <w:szCs w:val="28"/>
+        </w:rPr>
+      </w:pPr>
+      <w:r>
+        <w:rPr>
+          <w:rFonts w:ascii="Aptos Display" w:hAnsi="Aptos Display"/>
+          <w:sz w:val="28"/>
+          <w:szCs w:val="28"/>
+        </w:rPr>
+        <w:br w:type="page"/>
+      </w:r>
+    </w:p>
+    <w:p>
+      <w:pPr>
+        <w:rPr>
+          <w:rFonts w:ascii="Aptos Display" w:hAnsi="Aptos Display"/>
+          <w:sz w:val="28"/>
+          <w:szCs w:val="28"/>
+        </w:rPr>
+      </w:pPr>
+      <w:r>
+        <w:rPr>
+          <w:rFonts w:ascii="Aptos Display" w:hAnsi="Aptos Display"/>
+          <w:b/>
+          <w:bCs/>
+          <w:i/>
+          <w:iCs/>
+          <w:sz w:val="28"/>
+          <w:szCs w:val="28"/>
+          <w:highlight w:val="yellow"/>
+          <w:u w:val="single"/>
+        </w:rPr>
         <w:lastRenderedPageBreak/>
         <w:t>Alter Table</w:t>
       </w:r>
       <w:r>
         <w:rPr>
           <w:rFonts w:ascii="Aptos Display" w:hAnsi="Aptos Display"/>
+          <w:sz w:val="28"/>
+          <w:szCs w:val="28"/>
+        </w:rPr>
+        <w:t>:</w:t>
+      </w:r>
+    </w:p>
+    <w:p>
+      <w:pPr>
+        <w:pStyle w:val="ListParagraph"/>
+        <w:numPr>
+          <w:ilvl w:val="0"/>
+          <w:numId w:val="2"/>
+        </w:numPr>
+        <w:rPr>
+          <w:rFonts w:ascii="Aptos Display" w:hAnsi="Aptos Display"/>
+          <w:sz w:val="28"/>
+          <w:szCs w:val="28"/>
+        </w:rPr>
+      </w:pPr>
+      <w:r>
+        <w:rPr>
+          <w:rFonts w:ascii="Aptos Display" w:hAnsi="Aptos Display"/>
+          <w:sz w:val="28"/>
+          <w:szCs w:val="28"/>
+        </w:rPr>
+        <w:t>INSERT INTO </w:t>
+      </w:r>
+      <w:r>
+        <w:rPr>
+          <w:rFonts w:ascii="Aptos Display" w:hAnsi="Aptos Display"/>
+          <w:i/>
+          <w:iCs/>
+          <w:sz w:val="28"/>
+          <w:szCs w:val="28"/>
+        </w:rPr>
+        <w:t>table_name</w:t>
+      </w:r>
+      <w:r>
+        <w:rPr>
+          <w:rFonts w:ascii="Aptos Display" w:hAnsi="Aptos Display"/>
+          <w:sz w:val="28"/>
+          <w:szCs w:val="28"/>
+        </w:rPr>
+        <w:t> (</w:t>
+      </w:r>
+      <w:r>
+        <w:rPr>
+          <w:rFonts w:ascii="Aptos Display" w:hAnsi="Aptos Display"/>
+          <w:i/>
+          <w:iCs/>
+          <w:sz w:val="28"/>
+          <w:szCs w:val="28"/>
+        </w:rPr>
+        <w:t>column1</w:t>
+      </w:r>
+      <w:r>
+        <w:rPr>
+          <w:rFonts w:ascii="Aptos Display" w:hAnsi="Aptos Display"/>
+          <w:sz w:val="28"/>
+          <w:szCs w:val="28"/>
+        </w:rPr>
+        <w:t>,</w:t>
+      </w:r>
+      <w:r>
+        <w:rPr>
+          <w:rFonts w:ascii="Aptos Display" w:hAnsi="Aptos Display"/>
+          <w:i/>
+          <w:iCs/>
+          <w:sz w:val="28"/>
+          <w:szCs w:val="28"/>
+        </w:rPr>
+        <w:t> column2</w:t>
+      </w:r>
+      <w:r>
+        <w:rPr>
+          <w:rFonts w:ascii="Aptos Display" w:hAnsi="Aptos Display"/>
+          <w:sz w:val="28"/>
+          <w:szCs w:val="28"/>
+        </w:rPr>
+        <w:t>,</w:t>
+      </w:r>
+      <w:r>
+        <w:rPr>
+          <w:rFonts w:ascii="Aptos Display" w:hAnsi="Aptos Display"/>
+          <w:i/>
+          <w:iCs/>
+          <w:sz w:val="28"/>
+          <w:szCs w:val="28"/>
+        </w:rPr>
+        <w:t> column3</w:t>
+      </w:r>
+      <w:r>
+        <w:rPr>
+          <w:rFonts w:ascii="Aptos Display" w:hAnsi="Aptos Display"/>
+          <w:sz w:val="28"/>
+          <w:szCs w:val="28"/>
+        </w:rPr>
+        <w:t>, ...)</w:t>
+      </w:r>
+      <w:r>
+        <w:rPr>
+          <w:rFonts w:ascii="Aptos Display" w:hAnsi="Aptos Display"/>
+          <w:sz w:val="28"/>
+          <w:szCs w:val="28"/>
+        </w:rPr>
+        <w:br/>
+        <w:t>VALUES (</w:t>
+      </w:r>
+      <w:r>
+        <w:rPr>
+          <w:rFonts w:ascii="Aptos Display" w:hAnsi="Aptos Display"/>
+          <w:i/>
+          <w:iCs/>
+          <w:sz w:val="28"/>
+          <w:szCs w:val="28"/>
+        </w:rPr>
+        <w:t>value1</w:t>
+      </w:r>
+      <w:r>
+        <w:rPr>
+          <w:rFonts w:ascii="Aptos Display" w:hAnsi="Aptos Display"/>
+          <w:sz w:val="28"/>
+          <w:szCs w:val="28"/>
+        </w:rPr>
+        <w:t>,</w:t>
+      </w:r>
+      <w:r>
+        <w:rPr>
+          <w:rFonts w:ascii="Aptos Display" w:hAnsi="Aptos Display"/>
+          <w:i/>
+          <w:iCs/>
+          <w:sz w:val="28"/>
+          <w:szCs w:val="28"/>
+        </w:rPr>
+        <w:t> value2</w:t>
+      </w:r>
+      <w:r>
+        <w:rPr>
+          <w:rFonts w:ascii="Aptos Display" w:hAnsi="Aptos Display"/>
+          <w:sz w:val="28"/>
+          <w:szCs w:val="28"/>
+        </w:rPr>
+        <w:t>,</w:t>
+      </w:r>
+      <w:r>
+        <w:rPr>
+          <w:rFonts w:ascii="Aptos Display" w:hAnsi="Aptos Display"/>
+          <w:i/>
+          <w:iCs/>
+          <w:sz w:val="28"/>
+          <w:szCs w:val="28"/>
+        </w:rPr>
+        <w:t> value3</w:t>
+      </w:r>
+      <w:r>
+        <w:rPr>
+          <w:rFonts w:ascii="Aptos Display" w:hAnsi="Aptos Display"/>
+          <w:sz w:val="28"/>
+          <w:szCs w:val="28"/>
+        </w:rPr>
+        <w:t>, ...);</w:t>
+      </w:r>
+    </w:p>
+    <w:p>
+      <w:pPr>
+        <w:pStyle w:val="ListParagraph"/>
+        <w:numPr>
+          <w:ilvl w:val="0"/>
+          <w:numId w:val="2"/>
+        </w:numPr>
+        <w:rPr>
+          <w:rFonts w:ascii="Aptos Display" w:hAnsi="Aptos Display"/>
+          <w:sz w:val="28"/>
+          <w:szCs w:val="28"/>
+        </w:rPr>
+      </w:pPr>
+      <w:r>
+        <w:rPr>
+          <w:rFonts w:ascii="Aptos Display" w:hAnsi="Aptos Display"/>
+          <w:sz w:val="28"/>
+          <w:szCs w:val="28"/>
+        </w:rPr>
+        <w:t>INSERT INTO </w:t>
+      </w:r>
+      <w:r>
+        <w:rPr>
+          <w:rFonts w:ascii="Aptos Display" w:hAnsi="Aptos Display"/>
+          <w:i/>
+          <w:iCs/>
+          <w:sz w:val="28"/>
+          <w:szCs w:val="28"/>
+        </w:rPr>
+        <w:t>table_name</w:t>
+      </w:r>
+      <w:r>
+        <w:rPr>
+          <w:rFonts w:ascii="Aptos Display" w:hAnsi="Aptos Display"/>
+          <w:sz w:val="28"/>
+          <w:szCs w:val="28"/>
+        </w:rPr>
+        <w:br/>
+        <w:t>VALUES (</w:t>
+      </w:r>
+      <w:r>
+        <w:rPr>
+          <w:rFonts w:ascii="Aptos Display" w:hAnsi="Aptos Display"/>
+          <w:i/>
+          <w:iCs/>
+          <w:sz w:val="28"/>
+          <w:szCs w:val="28"/>
+        </w:rPr>
+        <w:t>value1</w:t>
+      </w:r>
+      <w:r>
+        <w:rPr>
+          <w:rFonts w:ascii="Aptos Display" w:hAnsi="Aptos Display"/>
+          <w:sz w:val="28"/>
+          <w:szCs w:val="28"/>
+        </w:rPr>
+        <w:t>,</w:t>
+      </w:r>
+      <w:r>
+        <w:rPr>
+          <w:rFonts w:ascii="Aptos Display" w:hAnsi="Aptos Display"/>
+          <w:i/>
+          <w:iCs/>
+          <w:sz w:val="28"/>
+          <w:szCs w:val="28"/>
+        </w:rPr>
+        <w:t> value2</w:t>
+      </w:r>
+      <w:r>
+        <w:rPr>
+          <w:rFonts w:ascii="Aptos Display" w:hAnsi="Aptos Display"/>
+          <w:sz w:val="28"/>
+          <w:szCs w:val="28"/>
+        </w:rPr>
+        <w:t>,</w:t>
+      </w:r>
+      <w:r>
+        <w:rPr>
+          <w:rFonts w:ascii="Aptos Display" w:hAnsi="Aptos Display"/>
+          <w:i/>
+          <w:iCs/>
+          <w:sz w:val="28"/>
+          <w:szCs w:val="28"/>
+        </w:rPr>
+        <w:t> value3</w:t>
+      </w:r>
+      <w:r>
+        <w:rPr>
+          <w:rFonts w:ascii="Aptos Display" w:hAnsi="Aptos Display"/>
+          <w:sz w:val="28"/>
+          <w:szCs w:val="28"/>
+        </w:rPr>
+        <w:t>, ...);</w:t>
+      </w:r>
+    </w:p>
+    <w:p>
+      <w:pPr>
+        <w:pStyle w:val="ListParagraph"/>
+        <w:numPr>
+          <w:ilvl w:val="1"/>
+          <w:numId w:val="2"/>
+        </w:numPr>
+        <w:rPr>
+          <w:rFonts w:ascii="Aptos Display" w:hAnsi="Aptos Display"/>
+          <w:sz w:val="28"/>
+          <w:szCs w:val="28"/>
+        </w:rPr>
+      </w:pPr>
+      <w:r>
+        <w:rPr>
+          <w:rFonts w:ascii="Aptos Display" w:hAnsi="Aptos Display"/>
+          <w:sz w:val="28"/>
+          <w:szCs w:val="28"/>
+        </w:rPr>
+        <w:t>INSERT INTO Customers (CustomerName, City, Country)</w:t>
+      </w:r>
+      <w:r>
+        <w:rPr>
+          <w:rFonts w:ascii="Aptos Display" w:hAnsi="Aptos Display"/>
+          <w:sz w:val="28"/>
+          <w:szCs w:val="28"/>
+        </w:rPr>
+        <w:br/>
+        <w:t>VALUES ('Cardinal', 'Stavanger', 'Norway');</w:t>
+      </w:r>
+    </w:p>
+    <w:p>
+      <w:pPr>
+        <w:rPr>
+          <w:rFonts w:ascii="Aptos Display" w:hAnsi="Aptos Display"/>
+          <w:sz w:val="28"/>
+          <w:szCs w:val="28"/>
+        </w:rPr>
+      </w:pPr>
+    </w:p>
+    <w:p>
+      <w:pPr>
+        <w:rPr>
+          <w:rFonts w:ascii="Aptos Display" w:hAnsi="Aptos Display"/>
+          <w:sz w:val="28"/>
+          <w:szCs w:val="28"/>
+        </w:rPr>
+      </w:pPr>
+      <w:r>
+        <w:rPr>
+          <w:rFonts w:ascii="Aptos Display" w:hAnsi="Aptos Display"/>
           <w:b/>
           <w:bCs/>
           <w:i/>
           <w:iCs/>
           <w:sz w:val="28"/>
           <w:szCs w:val="28"/>
+          <w:highlight w:val="yellow"/>
+          <w:u w:val="single"/>
+        </w:rPr>
+        <w:t>Update Statement</w:t>
+      </w:r>
+      <w:r>
+        <w:rPr>
+          <w:rFonts w:ascii="Aptos Display" w:hAnsi="Aptos Display"/>
+          <w:b/>
+          <w:bCs/>
+          <w:i/>
+          <w:iCs/>
+          <w:sz w:val="28"/>
+          <w:szCs w:val="28"/>
           <w:u w:val="single"/>
         </w:rPr>
         <w:t>:</w:t>
@@ -2184,9 +2815,8 @@
           <w:sz w:val="28"/>
           <w:szCs w:val="28"/>
         </w:rPr>
-        <w:t>ALTER TABLE </w:t>
-      </w:r>
-      <w:proofErr w:type="spellStart"/>
+        <w:t>UPDATE </w:t>
+      </w:r>
       <w:r>
         <w:rPr>
           <w:rFonts w:ascii="Aptos Display" w:hAnsi="Aptos Display"/>
@@ -2197,7 +2827,6 @@
         </w:rPr>
         <w:t>table_name</w:t>
       </w:r>
-      <w:proofErr w:type="spellEnd"/>
       <w:r>
         <w:rPr>
           <w:rFonts w:ascii="Aptos Display" w:hAnsi="Aptos Display"/>
@@ -2205,29 +2834,98 @@
           <w:szCs w:val="28"/>
         </w:rPr>
         <w:br/>
-        <w:t>ADD </w:t>
-      </w:r>
-      <w:proofErr w:type="spellStart"/>
-      <w:r>
-        <w:rPr>
-          <w:rFonts w:ascii="Aptos Display" w:hAnsi="Aptos Display"/>
-          <w:i/>
-          <w:iCs/>
-          <w:sz w:val="28"/>
-          <w:szCs w:val="28"/>
-        </w:rPr>
-        <w:t>column_name</w:t>
-      </w:r>
-      <w:proofErr w:type="spellEnd"/>
-      <w:r>
-        <w:rPr>
-          <w:rFonts w:ascii="Aptos Display" w:hAnsi="Aptos Display"/>
-          <w:i/>
-          <w:iCs/>
-          <w:sz w:val="28"/>
-          <w:szCs w:val="28"/>
-        </w:rPr>
-        <w:t xml:space="preserve"> datatype</w:t>
+        <w:t>SET </w:t>
+      </w:r>
+      <w:r>
+        <w:rPr>
+          <w:rFonts w:ascii="Aptos Display" w:hAnsi="Aptos Display"/>
+          <w:i/>
+          <w:iCs/>
+          <w:sz w:val="28"/>
+          <w:szCs w:val="28"/>
+        </w:rPr>
+        <w:t>column1 </w:t>
+      </w:r>
+      <w:r>
+        <w:rPr>
+          <w:rFonts w:ascii="Aptos Display" w:hAnsi="Aptos Display"/>
+          <w:sz w:val="28"/>
+          <w:szCs w:val="28"/>
+        </w:rPr>
+        <w:t>=</w:t>
+      </w:r>
+      <w:r>
+        <w:rPr>
+          <w:rFonts w:ascii="Aptos Display" w:hAnsi="Aptos Display"/>
+          <w:i/>
+          <w:iCs/>
+          <w:sz w:val="28"/>
+          <w:szCs w:val="28"/>
+        </w:rPr>
+        <w:t> value1</w:t>
+      </w:r>
+      <w:r>
+        <w:rPr>
+          <w:rFonts w:ascii="Aptos Display" w:hAnsi="Aptos Display"/>
+          <w:sz w:val="28"/>
+          <w:szCs w:val="28"/>
+        </w:rPr>
+        <w:t>,</w:t>
+      </w:r>
+      <w:r>
+        <w:rPr>
+          <w:rFonts w:ascii="Aptos Display" w:hAnsi="Aptos Display"/>
+          <w:i/>
+          <w:iCs/>
+          <w:sz w:val="28"/>
+          <w:szCs w:val="28"/>
+        </w:rPr>
+        <w:t> column2 </w:t>
+      </w:r>
+      <w:r>
+        <w:rPr>
+          <w:rFonts w:ascii="Aptos Display" w:hAnsi="Aptos Display"/>
+          <w:sz w:val="28"/>
+          <w:szCs w:val="28"/>
+        </w:rPr>
+        <w:t>=</w:t>
+      </w:r>
+      <w:r>
+        <w:rPr>
+          <w:rFonts w:ascii="Aptos Display" w:hAnsi="Aptos Display"/>
+          <w:i/>
+          <w:iCs/>
+          <w:sz w:val="28"/>
+          <w:szCs w:val="28"/>
+        </w:rPr>
+        <w:t> value2</w:t>
+      </w:r>
+      <w:r>
+        <w:rPr>
+          <w:rFonts w:ascii="Aptos Display" w:hAnsi="Aptos Display"/>
+          <w:sz w:val="28"/>
+          <w:szCs w:val="28"/>
+        </w:rPr>
+        <w:t>, ...</w:t>
+      </w:r>
+      <w:r>
+        <w:rPr>
+          <w:rFonts w:ascii="Aptos Display" w:hAnsi="Aptos Display"/>
+          <w:sz w:val="28"/>
+          <w:szCs w:val="28"/>
+        </w:rPr>
+        <w:br/>
+        <w:t>WHERE </w:t>
+      </w:r>
+      <w:r>
+        <w:rPr>
+          <w:rFonts w:ascii="Aptos Display" w:hAnsi="Aptos Display"/>
+          <w:i/>
+          <w:iCs/>
+          <w:sz w:val="28"/>
+          <w:szCs w:val="28"/>
+        </w:rPr>
+        <w:t>condition</w:t>
       </w:r>
       <w:r>
         <w:rPr>
@@ -2257,7 +2955,7 @@
           <w:sz w:val="28"/>
           <w:szCs w:val="28"/>
         </w:rPr>
-        <w:t>ALTER TABLE Customers</w:t>
+        <w:t>UPDATE Customers</w:t>
       </w:r>
       <w:r>
         <w:rPr>
@@ -2266,7 +2964,154 @@
           <w:szCs w:val="28"/>
         </w:rPr>
         <w:br/>
-        <w:t>ADD Email varchar(255);</w:t>
+        <w:t>SET ContactName = 'Alfred Schmidt', City= 'Frankfurt'</w:t>
+      </w:r>
+      <w:r>
+        <w:rPr>
+          <w:rFonts w:ascii="Aptos Display" w:hAnsi="Aptos Display"/>
+          <w:sz w:val="28"/>
+          <w:szCs w:val="28"/>
+        </w:rPr>
+        <w:br/>
+        <w:t>WHERE CustomerID = 1;</w:t>
+      </w:r>
+    </w:p>
+    <w:p>
+      <w:pPr>
+        <w:pStyle w:val="ListParagraph"/>
+        <w:numPr>
+          <w:ilvl w:val="1"/>
+          <w:numId w:val="2"/>
+        </w:numPr>
+        <w:rPr>
+          <w:rFonts w:ascii="Aptos Display" w:hAnsi="Aptos Display"/>
+          <w:sz w:val="28"/>
+          <w:szCs w:val="28"/>
+        </w:rPr>
+      </w:pPr>
+      <w:r>
+        <w:rPr>
+          <w:rFonts w:ascii="Aptos Display" w:hAnsi="Aptos Display"/>
+          <w:sz w:val="28"/>
+          <w:szCs w:val="28"/>
+        </w:rPr>
+        <w:t>UPDATE Customers</w:t>
+      </w:r>
+      <w:r>
+        <w:rPr>
+          <w:rFonts w:ascii="Aptos Display" w:hAnsi="Aptos Display"/>
+          <w:sz w:val="28"/>
+          <w:szCs w:val="28"/>
+        </w:rPr>
+        <w:br/>
+        <w:t>SET ContactName='Juan'</w:t>
+      </w:r>
+      <w:r>
+        <w:rPr>
+          <w:rFonts w:ascii="Aptos Display" w:hAnsi="Aptos Display"/>
+          <w:sz w:val="28"/>
+          <w:szCs w:val="28"/>
+        </w:rPr>
+        <w:br/>
+        <w:t>WHERE Country='Mexico';</w:t>
+      </w:r>
+    </w:p>
+    <w:p>
+      <w:pPr>
+        <w:pStyle w:val="ListParagraph"/>
+        <w:numPr>
+          <w:ilvl w:val="1"/>
+          <w:numId w:val="2"/>
+        </w:numPr>
+        <w:rPr>
+          <w:rFonts w:ascii="Aptos Display" w:hAnsi="Aptos Display"/>
+          <w:sz w:val="28"/>
+          <w:szCs w:val="28"/>
+        </w:rPr>
+      </w:pPr>
+      <w:r>
+        <w:rPr>
+          <w:rFonts w:ascii="Aptos Display" w:hAnsi="Aptos Display"/>
+          <w:sz w:val="28"/>
+          <w:szCs w:val="28"/>
+        </w:rPr>
+        <w:t>UPDATE Customers</w:t>
+      </w:r>
+      <w:r>
+        <w:rPr>
+          <w:rFonts w:ascii="Aptos Display" w:hAnsi="Aptos Display"/>
+          <w:sz w:val="28"/>
+          <w:szCs w:val="28"/>
+        </w:rPr>
+        <w:br/>
+      </w:r>
+      <w:bookmarkStart w:id="0" w:name="_Hlk182148854"/>
+      <w:r>
+        <w:rPr>
+          <w:rFonts w:ascii="Aptos Display" w:hAnsi="Aptos Display"/>
+          <w:sz w:val="28"/>
+          <w:szCs w:val="28"/>
+        </w:rPr>
+        <w:t>SET</w:t>
+      </w:r>
+      <w:bookmarkEnd w:id="0"/>
+      <w:r>
+        <w:rPr>
+          <w:rFonts w:ascii="Aptos Display" w:hAnsi="Aptos Display"/>
+          <w:sz w:val="28"/>
+          <w:szCs w:val="28"/>
+        </w:rPr>
+        <w:t> ContactName='Juan';</w:t>
+      </w:r>
+    </w:p>
+    <w:p>
+      <w:pPr>
+        <w:rPr>
+          <w:rFonts w:ascii="Aptos Display" w:hAnsi="Aptos Display"/>
+          <w:sz w:val="28"/>
+          <w:szCs w:val="28"/>
+        </w:rPr>
+      </w:pPr>
+    </w:p>
+    <w:p>
+      <w:pPr>
+        <w:rPr>
+          <w:rFonts w:ascii="Aptos Display" w:hAnsi="Aptos Display"/>
+          <w:b/>
+          <w:bCs/>
+          <w:i/>
+          <w:iCs/>
+          <w:sz w:val="28"/>
+          <w:szCs w:val="28"/>
+          <w:u w:val="single"/>
+        </w:rPr>
+      </w:pPr>
+      <w:r>
+        <w:rPr>
+          <w:rFonts w:ascii="Aptos Display" w:hAnsi="Aptos Display"/>
+          <w:b/>
+          <w:bCs/>
+          <w:i/>
+          <w:iCs/>
+          <w:sz w:val="28"/>
+          <w:szCs w:val="28"/>
+          <w:highlight w:val="yellow"/>
+          <w:u w:val="single"/>
+        </w:rPr>
+        <w:t>Delete Statement</w:t>
+      </w:r>
+      <w:r>
+        <w:rPr>
+          <w:rFonts w:ascii="Aptos Display" w:hAnsi="Aptos Display"/>
+          <w:b/>
+          <w:bCs/>
+          <w:i/>
+          <w:iCs/>
+          <w:sz w:val="28"/>
+          <w:szCs w:val="28"/>
+          <w:u w:val="single"/>
+        </w:rPr>
+        <w:t>:</w:t>
       </w:r>
     </w:p>
     <w:p>
@@ -2288,48 +3133,7 @@
           <w:sz w:val="28"/>
           <w:szCs w:val="28"/>
         </w:rPr>
-        <w:t>ALTER TABLE </w:t>
-      </w:r>
-      <w:proofErr w:type="spellStart"/>
-      <w:r>
-        <w:rPr>
-          <w:rFonts w:ascii="Aptos Display" w:hAnsi="Aptos Display"/>
-          <w:i/>
-          <w:iCs/>
-          <w:sz w:val="28"/>
-          <w:szCs w:val="28"/>
-        </w:rPr>
-        <w:t>table_name</w:t>
-      </w:r>
-      <w:proofErr w:type="spellEnd"/>
-      <w:r>
-        <w:rPr>
-          <w:rFonts w:ascii="Aptos Display" w:hAnsi="Aptos Display"/>
-          <w:sz w:val="28"/>
-          <w:szCs w:val="28"/>
-        </w:rPr>
-        <w:br/>
-        <w:t>DROP COLUMN </w:t>
-      </w:r>
-      <w:proofErr w:type="spellStart"/>
-      <w:r>
-        <w:rPr>
-          <w:rFonts w:ascii="Aptos Display" w:hAnsi="Aptos Display"/>
-          <w:i/>
-          <w:iCs/>
-          <w:sz w:val="28"/>
-          <w:szCs w:val="28"/>
-        </w:rPr>
-        <w:t>column_name</w:t>
-      </w:r>
-      <w:proofErr w:type="spellEnd"/>
-      <w:r>
-        <w:rPr>
-          <w:rFonts w:ascii="Aptos Display" w:hAnsi="Aptos Display"/>
-          <w:sz w:val="28"/>
-          <w:szCs w:val="28"/>
-        </w:rPr>
-        <w:t>;</w:t>
+        <w:t>DELETE FROM table_name WHERE condition;</w:t>
       </w:r>
     </w:p>
     <w:p>
@@ -2351,16 +3155,7 @@
           <w:sz w:val="28"/>
           <w:szCs w:val="28"/>
         </w:rPr>
-        <w:t>ALTER TABLE Customers</w:t>
-      </w:r>
-      <w:r>
-        <w:rPr>
-          <w:rFonts w:ascii="Aptos Display" w:hAnsi="Aptos Display"/>
-          <w:sz w:val="28"/>
-          <w:szCs w:val="28"/>
-        </w:rPr>
-        <w:br/>
-        <w:t>DROP COLUMN Email;</w:t>
+        <w:t>DELETE FROM Customers WHERE CustomerName='Alfreds Futterkiste';</w:t>
       </w:r>
     </w:p>
     <w:p>
@@ -2382,9 +3177,8 @@
           <w:sz w:val="28"/>
           <w:szCs w:val="28"/>
         </w:rPr>
-        <w:t>ALTER TABLE </w:t>
-      </w:r>
-      <w:proofErr w:type="spellStart"/>
+        <w:t>DELETE FROM </w:t>
+      </w:r>
       <w:r>
         <w:rPr>
           <w:rFonts w:ascii="Aptos Display" w:hAnsi="Aptos Display"/>
@@ -2395,1006 +3189,6 @@
         </w:rPr>
         <w:t>table_name</w:t>
       </w:r>
-      <w:proofErr w:type="spellEnd"/>
-      <w:r>
-        <w:rPr>
-          <w:rFonts w:ascii="Aptos Display" w:hAnsi="Aptos Display"/>
-          <w:sz w:val="28"/>
-          <w:szCs w:val="28"/>
-        </w:rPr>
-        <w:br/>
-        <w:t>RENAME COLUMN </w:t>
-      </w:r>
-      <w:proofErr w:type="spellStart"/>
-      <w:r>
-        <w:rPr>
-          <w:rFonts w:ascii="Aptos Display" w:hAnsi="Aptos Display"/>
-          <w:i/>
-          <w:iCs/>
-          <w:sz w:val="28"/>
-          <w:szCs w:val="28"/>
-        </w:rPr>
-        <w:t>old_name</w:t>
-      </w:r>
-      <w:proofErr w:type="spellEnd"/>
-      <w:r>
-        <w:rPr>
-          <w:rFonts w:ascii="Aptos Display" w:hAnsi="Aptos Display"/>
-          <w:sz w:val="28"/>
-          <w:szCs w:val="28"/>
-        </w:rPr>
-        <w:t> to </w:t>
-      </w:r>
-      <w:proofErr w:type="spellStart"/>
-      <w:r>
-        <w:rPr>
-          <w:rFonts w:ascii="Aptos Display" w:hAnsi="Aptos Display"/>
-          <w:i/>
-          <w:iCs/>
-          <w:sz w:val="28"/>
-          <w:szCs w:val="28"/>
-        </w:rPr>
-        <w:t>new_name</w:t>
-      </w:r>
-      <w:proofErr w:type="spellEnd"/>
-      <w:r>
-        <w:rPr>
-          <w:rFonts w:ascii="Aptos Display" w:hAnsi="Aptos Display"/>
-          <w:sz w:val="28"/>
-          <w:szCs w:val="28"/>
-        </w:rPr>
-        <w:t>;</w:t>
-      </w:r>
-    </w:p>
-    <w:p>
-      <w:pPr>
-        <w:rPr>
-          <w:rFonts w:ascii="Aptos Display" w:hAnsi="Aptos Display"/>
-          <w:sz w:val="28"/>
-          <w:szCs w:val="28"/>
-        </w:rPr>
-      </w:pPr>
-    </w:p>
-    <w:p>
-      <w:pPr>
-        <w:rPr>
-          <w:rFonts w:ascii="Aptos Display" w:hAnsi="Aptos Display"/>
-          <w:sz w:val="28"/>
-          <w:szCs w:val="28"/>
-        </w:rPr>
-      </w:pPr>
-    </w:p>
-    <w:p>
-      <w:pPr>
-        <w:rPr>
-          <w:rFonts w:ascii="Aptos Display" w:hAnsi="Aptos Display"/>
-          <w:sz w:val="28"/>
-          <w:szCs w:val="28"/>
-        </w:rPr>
-      </w:pPr>
-    </w:p>
-    <w:p>
-      <w:pPr>
-        <w:rPr>
-          <w:rFonts w:ascii="Aptos Display" w:hAnsi="Aptos Display"/>
-          <w:sz w:val="28"/>
-          <w:szCs w:val="28"/>
-        </w:rPr>
-      </w:pPr>
-      <w:r>
-        <w:rPr>
-          <w:rFonts w:ascii="Aptos Display" w:hAnsi="Aptos Display"/>
-          <w:sz w:val="28"/>
-          <w:szCs w:val="28"/>
-        </w:rPr>
-        <w:br w:type="page"/>
-      </w:r>
-    </w:p>
-    <w:p>
-      <w:pPr>
-        <w:rPr>
-          <w:rFonts w:ascii="Aptos Display" w:hAnsi="Aptos Display"/>
-          <w:sz w:val="28"/>
-          <w:szCs w:val="28"/>
-        </w:rPr>
-      </w:pPr>
-      <w:r>
-        <w:rPr>
-          <w:rFonts w:ascii="Aptos Display" w:hAnsi="Aptos Display"/>
-          <w:b/>
-          <w:bCs/>
-          <w:i/>
-          <w:iCs/>
-          <w:sz w:val="28"/>
-          <w:szCs w:val="28"/>
-          <w:highlight w:val="yellow"/>
-          <w:u w:val="single"/>
-        </w:rPr>
-        <w:lastRenderedPageBreak/>
-        <w:t>Alter Table</w:t>
-      </w:r>
-      <w:r>
-        <w:rPr>
-          <w:rFonts w:ascii="Aptos Display" w:hAnsi="Aptos Display"/>
-          <w:sz w:val="28"/>
-          <w:szCs w:val="28"/>
-        </w:rPr>
-        <w:t>:</w:t>
-      </w:r>
-    </w:p>
-    <w:p>
-      <w:pPr>
-        <w:pStyle w:val="ListParagraph"/>
-        <w:numPr>
-          <w:ilvl w:val="0"/>
-          <w:numId w:val="2"/>
-        </w:numPr>
-        <w:rPr>
-          <w:rFonts w:ascii="Aptos Display" w:hAnsi="Aptos Display"/>
-          <w:sz w:val="28"/>
-          <w:szCs w:val="28"/>
-        </w:rPr>
-      </w:pPr>
-      <w:r>
-        <w:rPr>
-          <w:rFonts w:ascii="Aptos Display" w:hAnsi="Aptos Display"/>
-          <w:sz w:val="28"/>
-          <w:szCs w:val="28"/>
-        </w:rPr>
-        <w:t>INSERT INTO </w:t>
-      </w:r>
-      <w:proofErr w:type="spellStart"/>
-      <w:r>
-        <w:rPr>
-          <w:rFonts w:ascii="Aptos Display" w:hAnsi="Aptos Display"/>
-          <w:i/>
-          <w:iCs/>
-          <w:sz w:val="28"/>
-          <w:szCs w:val="28"/>
-        </w:rPr>
-        <w:t>table_name</w:t>
-      </w:r>
-      <w:proofErr w:type="spellEnd"/>
-      <w:r>
-        <w:rPr>
-          <w:rFonts w:ascii="Aptos Display" w:hAnsi="Aptos Display"/>
-          <w:sz w:val="28"/>
-          <w:szCs w:val="28"/>
-        </w:rPr>
-        <w:t> (</w:t>
-      </w:r>
-      <w:r>
-        <w:rPr>
-          <w:rFonts w:ascii="Aptos Display" w:hAnsi="Aptos Display"/>
-          <w:i/>
-          <w:iCs/>
-          <w:sz w:val="28"/>
-          <w:szCs w:val="28"/>
-        </w:rPr>
-        <w:t>column1</w:t>
-      </w:r>
-      <w:r>
-        <w:rPr>
-          <w:rFonts w:ascii="Aptos Display" w:hAnsi="Aptos Display"/>
-          <w:sz w:val="28"/>
-          <w:szCs w:val="28"/>
-        </w:rPr>
-        <w:t>,</w:t>
-      </w:r>
-      <w:r>
-        <w:rPr>
-          <w:rFonts w:ascii="Aptos Display" w:hAnsi="Aptos Display"/>
-          <w:i/>
-          <w:iCs/>
-          <w:sz w:val="28"/>
-          <w:szCs w:val="28"/>
-        </w:rPr>
-        <w:t> column2</w:t>
-      </w:r>
-      <w:r>
-        <w:rPr>
-          <w:rFonts w:ascii="Aptos Display" w:hAnsi="Aptos Display"/>
-          <w:sz w:val="28"/>
-          <w:szCs w:val="28"/>
-        </w:rPr>
-        <w:t>,</w:t>
-      </w:r>
-      <w:r>
-        <w:rPr>
-          <w:rFonts w:ascii="Aptos Display" w:hAnsi="Aptos Display"/>
-          <w:i/>
-          <w:iCs/>
-          <w:sz w:val="28"/>
-          <w:szCs w:val="28"/>
-        </w:rPr>
-        <w:t> column3</w:t>
-      </w:r>
-      <w:r>
-        <w:rPr>
-          <w:rFonts w:ascii="Aptos Display" w:hAnsi="Aptos Display"/>
-          <w:sz w:val="28"/>
-          <w:szCs w:val="28"/>
-        </w:rPr>
-        <w:t>, ...)</w:t>
-      </w:r>
-      <w:r>
-        <w:rPr>
-          <w:rFonts w:ascii="Aptos Display" w:hAnsi="Aptos Display"/>
-          <w:sz w:val="28"/>
-          <w:szCs w:val="28"/>
-        </w:rPr>
-        <w:br/>
-        <w:t>VALUES (</w:t>
-      </w:r>
-      <w:r>
-        <w:rPr>
-          <w:rFonts w:ascii="Aptos Display" w:hAnsi="Aptos Display"/>
-          <w:i/>
-          <w:iCs/>
-          <w:sz w:val="28"/>
-          <w:szCs w:val="28"/>
-        </w:rPr>
-        <w:t>value1</w:t>
-      </w:r>
-      <w:r>
-        <w:rPr>
-          <w:rFonts w:ascii="Aptos Display" w:hAnsi="Aptos Display"/>
-          <w:sz w:val="28"/>
-          <w:szCs w:val="28"/>
-        </w:rPr>
-        <w:t>,</w:t>
-      </w:r>
-      <w:r>
-        <w:rPr>
-          <w:rFonts w:ascii="Aptos Display" w:hAnsi="Aptos Display"/>
-          <w:i/>
-          <w:iCs/>
-          <w:sz w:val="28"/>
-          <w:szCs w:val="28"/>
-        </w:rPr>
-        <w:t> value2</w:t>
-      </w:r>
-      <w:r>
-        <w:rPr>
-          <w:rFonts w:ascii="Aptos Display" w:hAnsi="Aptos Display"/>
-          <w:sz w:val="28"/>
-          <w:szCs w:val="28"/>
-        </w:rPr>
-        <w:t>,</w:t>
-      </w:r>
-      <w:r>
-        <w:rPr>
-          <w:rFonts w:ascii="Aptos Display" w:hAnsi="Aptos Display"/>
-          <w:i/>
-          <w:iCs/>
-          <w:sz w:val="28"/>
-          <w:szCs w:val="28"/>
-        </w:rPr>
-        <w:t> value3</w:t>
-      </w:r>
-      <w:r>
-        <w:rPr>
-          <w:rFonts w:ascii="Aptos Display" w:hAnsi="Aptos Display"/>
-          <w:sz w:val="28"/>
-          <w:szCs w:val="28"/>
-        </w:rPr>
-        <w:t>, ...);</w:t>
-      </w:r>
-    </w:p>
-    <w:p>
-      <w:pPr>
-        <w:pStyle w:val="ListParagraph"/>
-        <w:numPr>
-          <w:ilvl w:val="0"/>
-          <w:numId w:val="2"/>
-        </w:numPr>
-        <w:rPr>
-          <w:rFonts w:ascii="Aptos Display" w:hAnsi="Aptos Display"/>
-          <w:sz w:val="28"/>
-          <w:szCs w:val="28"/>
-        </w:rPr>
-      </w:pPr>
-      <w:r>
-        <w:rPr>
-          <w:rFonts w:ascii="Aptos Display" w:hAnsi="Aptos Display"/>
-          <w:sz w:val="28"/>
-          <w:szCs w:val="28"/>
-        </w:rPr>
-        <w:t>INSERT INTO </w:t>
-      </w:r>
-      <w:proofErr w:type="spellStart"/>
-      <w:r>
-        <w:rPr>
-          <w:rFonts w:ascii="Aptos Display" w:hAnsi="Aptos Display"/>
-          <w:i/>
-          <w:iCs/>
-          <w:sz w:val="28"/>
-          <w:szCs w:val="28"/>
-        </w:rPr>
-        <w:t>table_name</w:t>
-      </w:r>
-      <w:proofErr w:type="spellEnd"/>
-      <w:r>
-        <w:rPr>
-          <w:rFonts w:ascii="Aptos Display" w:hAnsi="Aptos Display"/>
-          <w:sz w:val="28"/>
-          <w:szCs w:val="28"/>
-        </w:rPr>
-        <w:br/>
-        <w:t>VALUES (</w:t>
-      </w:r>
-      <w:r>
-        <w:rPr>
-          <w:rFonts w:ascii="Aptos Display" w:hAnsi="Aptos Display"/>
-          <w:i/>
-          <w:iCs/>
-          <w:sz w:val="28"/>
-          <w:szCs w:val="28"/>
-        </w:rPr>
-        <w:t>value1</w:t>
-      </w:r>
-      <w:r>
-        <w:rPr>
-          <w:rFonts w:ascii="Aptos Display" w:hAnsi="Aptos Display"/>
-          <w:sz w:val="28"/>
-          <w:szCs w:val="28"/>
-        </w:rPr>
-        <w:t>,</w:t>
-      </w:r>
-      <w:r>
-        <w:rPr>
-          <w:rFonts w:ascii="Aptos Display" w:hAnsi="Aptos Display"/>
-          <w:i/>
-          <w:iCs/>
-          <w:sz w:val="28"/>
-          <w:szCs w:val="28"/>
-        </w:rPr>
-        <w:t> value2</w:t>
-      </w:r>
-      <w:r>
-        <w:rPr>
-          <w:rFonts w:ascii="Aptos Display" w:hAnsi="Aptos Display"/>
-          <w:sz w:val="28"/>
-          <w:szCs w:val="28"/>
-        </w:rPr>
-        <w:t>,</w:t>
-      </w:r>
-      <w:r>
-        <w:rPr>
-          <w:rFonts w:ascii="Aptos Display" w:hAnsi="Aptos Display"/>
-          <w:i/>
-          <w:iCs/>
-          <w:sz w:val="28"/>
-          <w:szCs w:val="28"/>
-        </w:rPr>
-        <w:t> value3</w:t>
-      </w:r>
-      <w:r>
-        <w:rPr>
-          <w:rFonts w:ascii="Aptos Display" w:hAnsi="Aptos Display"/>
-          <w:sz w:val="28"/>
-          <w:szCs w:val="28"/>
-        </w:rPr>
-        <w:t>, ...);</w:t>
-      </w:r>
-    </w:p>
-    <w:p>
-      <w:pPr>
-        <w:pStyle w:val="ListParagraph"/>
-        <w:numPr>
-          <w:ilvl w:val="1"/>
-          <w:numId w:val="2"/>
-        </w:numPr>
-        <w:rPr>
-          <w:rFonts w:ascii="Aptos Display" w:hAnsi="Aptos Display"/>
-          <w:sz w:val="28"/>
-          <w:szCs w:val="28"/>
-        </w:rPr>
-      </w:pPr>
-      <w:r>
-        <w:rPr>
-          <w:rFonts w:ascii="Aptos Display" w:hAnsi="Aptos Display"/>
-          <w:sz w:val="28"/>
-          <w:szCs w:val="28"/>
-        </w:rPr>
-        <w:t>INSERT INTO Customers (</w:t>
-      </w:r>
-      <w:proofErr w:type="spellStart"/>
-      <w:r>
-        <w:rPr>
-          <w:rFonts w:ascii="Aptos Display" w:hAnsi="Aptos Display"/>
-          <w:sz w:val="28"/>
-          <w:szCs w:val="28"/>
-        </w:rPr>
-        <w:t>CustomerName</w:t>
-      </w:r>
-      <w:proofErr w:type="spellEnd"/>
-      <w:r>
-        <w:rPr>
-          <w:rFonts w:ascii="Aptos Display" w:hAnsi="Aptos Display"/>
-          <w:sz w:val="28"/>
-          <w:szCs w:val="28"/>
-        </w:rPr>
-        <w:t>, City, Country)</w:t>
-      </w:r>
-      <w:r>
-        <w:rPr>
-          <w:rFonts w:ascii="Aptos Display" w:hAnsi="Aptos Display"/>
-          <w:sz w:val="28"/>
-          <w:szCs w:val="28"/>
-        </w:rPr>
-        <w:br/>
-        <w:t>VALUES ('Cardinal', 'Stavanger', 'Norway');</w:t>
-      </w:r>
-    </w:p>
-    <w:p>
-      <w:pPr>
-        <w:rPr>
-          <w:rFonts w:ascii="Aptos Display" w:hAnsi="Aptos Display"/>
-          <w:sz w:val="28"/>
-          <w:szCs w:val="28"/>
-        </w:rPr>
-      </w:pPr>
-    </w:p>
-    <w:p>
-      <w:pPr>
-        <w:rPr>
-          <w:rFonts w:ascii="Aptos Display" w:hAnsi="Aptos Display"/>
-          <w:sz w:val="28"/>
-          <w:szCs w:val="28"/>
-        </w:rPr>
-      </w:pPr>
-      <w:r>
-        <w:rPr>
-          <w:rFonts w:ascii="Aptos Display" w:hAnsi="Aptos Display"/>
-          <w:b/>
-          <w:bCs/>
-          <w:i/>
-          <w:iCs/>
-          <w:sz w:val="28"/>
-          <w:szCs w:val="28"/>
-          <w:highlight w:val="yellow"/>
-          <w:u w:val="single"/>
-        </w:rPr>
-        <w:t>Update Statement</w:t>
-      </w:r>
-      <w:r>
-        <w:rPr>
-          <w:rFonts w:ascii="Aptos Display" w:hAnsi="Aptos Display"/>
-          <w:b/>
-          <w:bCs/>
-          <w:i/>
-          <w:iCs/>
-          <w:sz w:val="28"/>
-          <w:szCs w:val="28"/>
-          <w:u w:val="single"/>
-        </w:rPr>
-        <w:t>:</w:t>
-      </w:r>
-    </w:p>
-    <w:p>
-      <w:pPr>
-        <w:pStyle w:val="ListParagraph"/>
-        <w:numPr>
-          <w:ilvl w:val="0"/>
-          <w:numId w:val="2"/>
-        </w:numPr>
-        <w:rPr>
-          <w:rFonts w:ascii="Aptos Display" w:hAnsi="Aptos Display"/>
-          <w:sz w:val="28"/>
-          <w:szCs w:val="28"/>
-        </w:rPr>
-      </w:pPr>
-      <w:r>
-        <w:rPr>
-          <w:rFonts w:ascii="Aptos Display" w:hAnsi="Aptos Display"/>
-          <w:sz w:val="28"/>
-          <w:szCs w:val="28"/>
-        </w:rPr>
-        <w:t>UPDATE </w:t>
-      </w:r>
-      <w:proofErr w:type="spellStart"/>
-      <w:r>
-        <w:rPr>
-          <w:rFonts w:ascii="Aptos Display" w:hAnsi="Aptos Display"/>
-          <w:i/>
-          <w:iCs/>
-          <w:sz w:val="28"/>
-          <w:szCs w:val="28"/>
-        </w:rPr>
-        <w:t>table_name</w:t>
-      </w:r>
-      <w:proofErr w:type="spellEnd"/>
-      <w:r>
-        <w:rPr>
-          <w:rFonts w:ascii="Aptos Display" w:hAnsi="Aptos Display"/>
-          <w:sz w:val="28"/>
-          <w:szCs w:val="28"/>
-        </w:rPr>
-        <w:br/>
-        <w:t>SET </w:t>
-      </w:r>
-      <w:r>
-        <w:rPr>
-          <w:rFonts w:ascii="Aptos Display" w:hAnsi="Aptos Display"/>
-          <w:i/>
-          <w:iCs/>
-          <w:sz w:val="28"/>
-          <w:szCs w:val="28"/>
-        </w:rPr>
-        <w:t>column1 </w:t>
-      </w:r>
-      <w:r>
-        <w:rPr>
-          <w:rFonts w:ascii="Aptos Display" w:hAnsi="Aptos Display"/>
-          <w:sz w:val="28"/>
-          <w:szCs w:val="28"/>
-        </w:rPr>
-        <w:t>=</w:t>
-      </w:r>
-      <w:r>
-        <w:rPr>
-          <w:rFonts w:ascii="Aptos Display" w:hAnsi="Aptos Display"/>
-          <w:i/>
-          <w:iCs/>
-          <w:sz w:val="28"/>
-          <w:szCs w:val="28"/>
-        </w:rPr>
-        <w:t> value1</w:t>
-      </w:r>
-      <w:r>
-        <w:rPr>
-          <w:rFonts w:ascii="Aptos Display" w:hAnsi="Aptos Display"/>
-          <w:sz w:val="28"/>
-          <w:szCs w:val="28"/>
-        </w:rPr>
-        <w:t>,</w:t>
-      </w:r>
-      <w:r>
-        <w:rPr>
-          <w:rFonts w:ascii="Aptos Display" w:hAnsi="Aptos Display"/>
-          <w:i/>
-          <w:iCs/>
-          <w:sz w:val="28"/>
-          <w:szCs w:val="28"/>
-        </w:rPr>
-        <w:t> column2 </w:t>
-      </w:r>
-      <w:r>
-        <w:rPr>
-          <w:rFonts w:ascii="Aptos Display" w:hAnsi="Aptos Display"/>
-          <w:sz w:val="28"/>
-          <w:szCs w:val="28"/>
-        </w:rPr>
-        <w:t>=</w:t>
-      </w:r>
-      <w:r>
-        <w:rPr>
-          <w:rFonts w:ascii="Aptos Display" w:hAnsi="Aptos Display"/>
-          <w:i/>
-          <w:iCs/>
-          <w:sz w:val="28"/>
-          <w:szCs w:val="28"/>
-        </w:rPr>
-        <w:t> value2</w:t>
-      </w:r>
-      <w:r>
-        <w:rPr>
-          <w:rFonts w:ascii="Aptos Display" w:hAnsi="Aptos Display"/>
-          <w:sz w:val="28"/>
-          <w:szCs w:val="28"/>
-        </w:rPr>
-        <w:t>, ...</w:t>
-      </w:r>
-      <w:r>
-        <w:rPr>
-          <w:rFonts w:ascii="Aptos Display" w:hAnsi="Aptos Display"/>
-          <w:sz w:val="28"/>
-          <w:szCs w:val="28"/>
-        </w:rPr>
-        <w:br/>
-        <w:t>WHERE </w:t>
-      </w:r>
-      <w:r>
-        <w:rPr>
-          <w:rFonts w:ascii="Aptos Display" w:hAnsi="Aptos Display"/>
-          <w:i/>
-          <w:iCs/>
-          <w:sz w:val="28"/>
-          <w:szCs w:val="28"/>
-        </w:rPr>
-        <w:t>condition</w:t>
-      </w:r>
-      <w:r>
-        <w:rPr>
-          <w:rFonts w:ascii="Aptos Display" w:hAnsi="Aptos Display"/>
-          <w:sz w:val="28"/>
-          <w:szCs w:val="28"/>
-        </w:rPr>
-        <w:t>;</w:t>
-      </w:r>
-    </w:p>
-    <w:p>
-      <w:pPr>
-        <w:pStyle w:val="ListParagraph"/>
-        <w:numPr>
-          <w:ilvl w:val="1"/>
-          <w:numId w:val="2"/>
-        </w:numPr>
-        <w:rPr>
-          <w:rFonts w:ascii="Aptos Display" w:hAnsi="Aptos Display"/>
-          <w:sz w:val="28"/>
-          <w:szCs w:val="28"/>
-        </w:rPr>
-      </w:pPr>
-      <w:r>
-        <w:rPr>
-          <w:rFonts w:ascii="Aptos Display" w:hAnsi="Aptos Display"/>
-          <w:sz w:val="28"/>
-          <w:szCs w:val="28"/>
-        </w:rPr>
-        <w:t>UPDATE Customers</w:t>
-      </w:r>
-      <w:r>
-        <w:rPr>
-          <w:rFonts w:ascii="Aptos Display" w:hAnsi="Aptos Display"/>
-          <w:sz w:val="28"/>
-          <w:szCs w:val="28"/>
-        </w:rPr>
-        <w:br/>
-        <w:t>SET </w:t>
-      </w:r>
-      <w:proofErr w:type="spellStart"/>
-      <w:r>
-        <w:rPr>
-          <w:rFonts w:ascii="Aptos Display" w:hAnsi="Aptos Display"/>
-          <w:sz w:val="28"/>
-          <w:szCs w:val="28"/>
-        </w:rPr>
-        <w:t>ContactName</w:t>
-      </w:r>
-      <w:proofErr w:type="spellEnd"/>
-      <w:r>
-        <w:rPr>
-          <w:rFonts w:ascii="Aptos Display" w:hAnsi="Aptos Display"/>
-          <w:sz w:val="28"/>
-          <w:szCs w:val="28"/>
-        </w:rPr>
-        <w:t xml:space="preserve"> = 'Alfred Schmidt', City= 'Frankfurt'</w:t>
-      </w:r>
-      <w:r>
-        <w:rPr>
-          <w:rFonts w:ascii="Aptos Display" w:hAnsi="Aptos Display"/>
-          <w:sz w:val="28"/>
-          <w:szCs w:val="28"/>
-        </w:rPr>
-        <w:br/>
-        <w:t>WHERE </w:t>
-      </w:r>
-      <w:proofErr w:type="spellStart"/>
-      <w:r>
-        <w:rPr>
-          <w:rFonts w:ascii="Aptos Display" w:hAnsi="Aptos Display"/>
-          <w:sz w:val="28"/>
-          <w:szCs w:val="28"/>
-        </w:rPr>
-        <w:t>CustomerID</w:t>
-      </w:r>
-      <w:proofErr w:type="spellEnd"/>
-      <w:r>
-        <w:rPr>
-          <w:rFonts w:ascii="Aptos Display" w:hAnsi="Aptos Display"/>
-          <w:sz w:val="28"/>
-          <w:szCs w:val="28"/>
-        </w:rPr>
-        <w:t xml:space="preserve"> = 1;</w:t>
-      </w:r>
-    </w:p>
-    <w:p>
-      <w:pPr>
-        <w:pStyle w:val="ListParagraph"/>
-        <w:numPr>
-          <w:ilvl w:val="1"/>
-          <w:numId w:val="2"/>
-        </w:numPr>
-        <w:rPr>
-          <w:rFonts w:ascii="Aptos Display" w:hAnsi="Aptos Display"/>
-          <w:sz w:val="28"/>
-          <w:szCs w:val="28"/>
-        </w:rPr>
-      </w:pPr>
-      <w:r>
-        <w:rPr>
-          <w:rFonts w:ascii="Aptos Display" w:hAnsi="Aptos Display"/>
-          <w:sz w:val="28"/>
-          <w:szCs w:val="28"/>
-        </w:rPr>
-        <w:t>UPDATE Customers</w:t>
-      </w:r>
-      <w:r>
-        <w:rPr>
-          <w:rFonts w:ascii="Aptos Display" w:hAnsi="Aptos Display"/>
-          <w:sz w:val="28"/>
-          <w:szCs w:val="28"/>
-        </w:rPr>
-        <w:br/>
-        <w:t>SET </w:t>
-      </w:r>
-      <w:proofErr w:type="spellStart"/>
-      <w:r>
-        <w:rPr>
-          <w:rFonts w:ascii="Aptos Display" w:hAnsi="Aptos Display"/>
-          <w:sz w:val="28"/>
-          <w:szCs w:val="28"/>
-        </w:rPr>
-        <w:t>ContactName</w:t>
-      </w:r>
-      <w:proofErr w:type="spellEnd"/>
-      <w:r>
-        <w:rPr>
-          <w:rFonts w:ascii="Aptos Display" w:hAnsi="Aptos Display"/>
-          <w:sz w:val="28"/>
-          <w:szCs w:val="28"/>
-        </w:rPr>
-        <w:t>='Juan'</w:t>
-      </w:r>
-      <w:r>
-        <w:rPr>
-          <w:rFonts w:ascii="Aptos Display" w:hAnsi="Aptos Display"/>
-          <w:sz w:val="28"/>
-          <w:szCs w:val="28"/>
-        </w:rPr>
-        <w:br/>
-        <w:t>WHERE Country='Mexico';</w:t>
-      </w:r>
-    </w:p>
-    <w:p>
-      <w:pPr>
-        <w:pStyle w:val="ListParagraph"/>
-        <w:numPr>
-          <w:ilvl w:val="1"/>
-          <w:numId w:val="2"/>
-        </w:numPr>
-        <w:rPr>
-          <w:rFonts w:ascii="Aptos Display" w:hAnsi="Aptos Display"/>
-          <w:sz w:val="28"/>
-          <w:szCs w:val="28"/>
-        </w:rPr>
-      </w:pPr>
-      <w:r>
-        <w:rPr>
-          <w:rFonts w:ascii="Aptos Display" w:hAnsi="Aptos Display"/>
-          <w:sz w:val="28"/>
-          <w:szCs w:val="28"/>
-        </w:rPr>
-        <w:t>UPDATE Customers</w:t>
-      </w:r>
-      <w:r>
-        <w:rPr>
-          <w:rFonts w:ascii="Aptos Display" w:hAnsi="Aptos Display"/>
-          <w:sz w:val="28"/>
-          <w:szCs w:val="28"/>
-        </w:rPr>
-        <w:br/>
-      </w:r>
-      <w:bookmarkStart w:id="0" w:name="_Hlk182148854"/>
-      <w:r>
-        <w:rPr>
-          <w:rFonts w:ascii="Aptos Display" w:hAnsi="Aptos Display"/>
-          <w:sz w:val="28"/>
-          <w:szCs w:val="28"/>
-        </w:rPr>
-        <w:t>SET</w:t>
-      </w:r>
-      <w:bookmarkEnd w:id="0"/>
-      <w:r>
-        <w:rPr>
-          <w:rFonts w:ascii="Aptos Display" w:hAnsi="Aptos Display"/>
-          <w:sz w:val="28"/>
-          <w:szCs w:val="28"/>
-        </w:rPr>
-        <w:t> </w:t>
-      </w:r>
-      <w:proofErr w:type="spellStart"/>
-      <w:r>
-        <w:rPr>
-          <w:rFonts w:ascii="Aptos Display" w:hAnsi="Aptos Display"/>
-          <w:sz w:val="28"/>
-          <w:szCs w:val="28"/>
-        </w:rPr>
-        <w:t>ContactName</w:t>
-      </w:r>
-      <w:proofErr w:type="spellEnd"/>
-      <w:r>
-        <w:rPr>
-          <w:rFonts w:ascii="Aptos Display" w:hAnsi="Aptos Display"/>
-          <w:sz w:val="28"/>
-          <w:szCs w:val="28"/>
-        </w:rPr>
-        <w:t>='Juan';</w:t>
-      </w:r>
-    </w:p>
-    <w:p>
-      <w:pPr>
-        <w:rPr>
-          <w:rFonts w:ascii="Aptos Display" w:hAnsi="Aptos Display"/>
-          <w:sz w:val="28"/>
-          <w:szCs w:val="28"/>
-        </w:rPr>
-      </w:pPr>
-    </w:p>
-    <w:p>
-      <w:pPr>
-        <w:rPr>
-          <w:rFonts w:ascii="Aptos Display" w:hAnsi="Aptos Display"/>
-          <w:b/>
-          <w:bCs/>
-          <w:i/>
-          <w:iCs/>
-          <w:sz w:val="28"/>
-          <w:szCs w:val="28"/>
-          <w:u w:val="single"/>
-        </w:rPr>
-      </w:pPr>
-      <w:r>
-        <w:rPr>
-          <w:rFonts w:ascii="Aptos Display" w:hAnsi="Aptos Display"/>
-          <w:b/>
-          <w:bCs/>
-          <w:i/>
-          <w:iCs/>
-          <w:sz w:val="28"/>
-          <w:szCs w:val="28"/>
-          <w:highlight w:val="yellow"/>
-          <w:u w:val="single"/>
-        </w:rPr>
-        <w:t>Delete Statement</w:t>
-      </w:r>
-      <w:r>
-        <w:rPr>
-          <w:rFonts w:ascii="Aptos Display" w:hAnsi="Aptos Display"/>
-          <w:b/>
-          <w:bCs/>
-          <w:i/>
-          <w:iCs/>
-          <w:sz w:val="28"/>
-          <w:szCs w:val="28"/>
-          <w:u w:val="single"/>
-        </w:rPr>
-        <w:t>:</w:t>
-      </w:r>
-    </w:p>
-    <w:p>
-      <w:pPr>
-        <w:pStyle w:val="ListParagraph"/>
-        <w:numPr>
-          <w:ilvl w:val="0"/>
-          <w:numId w:val="2"/>
-        </w:numPr>
-        <w:rPr>
-          <w:rFonts w:ascii="Aptos Display" w:hAnsi="Aptos Display"/>
-          <w:sz w:val="28"/>
-          <w:szCs w:val="28"/>
-        </w:rPr>
-      </w:pPr>
-      <w:r>
-        <w:rPr>
-          <w:rFonts w:ascii="Aptos Display" w:hAnsi="Aptos Display"/>
-          <w:sz w:val="28"/>
-          <w:szCs w:val="28"/>
-        </w:rPr>
-        <w:t>DELETE FROM </w:t>
-      </w:r>
-      <w:proofErr w:type="spellStart"/>
-      <w:r>
-        <w:rPr>
-          <w:rFonts w:ascii="Aptos Display" w:hAnsi="Aptos Display"/>
-          <w:sz w:val="28"/>
-          <w:szCs w:val="28"/>
-        </w:rPr>
-        <w:t>table_name</w:t>
-      </w:r>
-      <w:proofErr w:type="spellEnd"/>
-      <w:r>
-        <w:rPr>
-          <w:rFonts w:ascii="Aptos Display" w:hAnsi="Aptos Display"/>
-          <w:sz w:val="28"/>
-          <w:szCs w:val="28"/>
-        </w:rPr>
-        <w:t> WHERE condition;</w:t>
-      </w:r>
-    </w:p>
-    <w:p>
-      <w:pPr>
-        <w:pStyle w:val="ListParagraph"/>
-        <w:numPr>
-          <w:ilvl w:val="1"/>
-          <w:numId w:val="2"/>
-        </w:numPr>
-        <w:rPr>
-          <w:rFonts w:ascii="Aptos Display" w:hAnsi="Aptos Display"/>
-          <w:sz w:val="28"/>
-          <w:szCs w:val="28"/>
-        </w:rPr>
-      </w:pPr>
-      <w:r>
-        <w:rPr>
-          <w:rFonts w:ascii="Aptos Display" w:hAnsi="Aptos Display"/>
-          <w:sz w:val="28"/>
-          <w:szCs w:val="28"/>
-        </w:rPr>
-        <w:t xml:space="preserve">DELETE FROM Customers WHERE </w:t>
-      </w:r>
-      <w:proofErr w:type="spellStart"/>
-      <w:r>
-        <w:rPr>
-          <w:rFonts w:ascii="Aptos Display" w:hAnsi="Aptos Display"/>
-          <w:sz w:val="28"/>
-          <w:szCs w:val="28"/>
-        </w:rPr>
-        <w:t>CustomerName</w:t>
-      </w:r>
-      <w:proofErr w:type="spellEnd"/>
-      <w:r>
-        <w:rPr>
-          <w:rFonts w:ascii="Aptos Display" w:hAnsi="Aptos Display"/>
-          <w:sz w:val="28"/>
-          <w:szCs w:val="28"/>
-        </w:rPr>
-        <w:t xml:space="preserve">='Alfreds </w:t>
-      </w:r>
-      <w:proofErr w:type="spellStart"/>
-      <w:r>
-        <w:rPr>
-          <w:rFonts w:ascii="Aptos Display" w:hAnsi="Aptos Display"/>
-          <w:sz w:val="28"/>
-          <w:szCs w:val="28"/>
-        </w:rPr>
-        <w:t>Futterkiste</w:t>
-      </w:r>
-      <w:proofErr w:type="spellEnd"/>
-      <w:r>
-        <w:rPr>
-          <w:rFonts w:ascii="Aptos Display" w:hAnsi="Aptos Display"/>
-          <w:sz w:val="28"/>
-          <w:szCs w:val="28"/>
-        </w:rPr>
-        <w:t>';</w:t>
-      </w:r>
-    </w:p>
-    <w:p>
-      <w:pPr>
-        <w:pStyle w:val="ListParagraph"/>
-        <w:numPr>
-          <w:ilvl w:val="0"/>
-          <w:numId w:val="2"/>
-        </w:numPr>
-        <w:rPr>
-          <w:rFonts w:ascii="Aptos Display" w:hAnsi="Aptos Display"/>
-          <w:sz w:val="28"/>
-          <w:szCs w:val="28"/>
-        </w:rPr>
-      </w:pPr>
-      <w:r>
-        <w:rPr>
-          <w:rFonts w:ascii="Aptos Display" w:hAnsi="Aptos Display"/>
-          <w:sz w:val="28"/>
-          <w:szCs w:val="28"/>
-        </w:rPr>
-        <w:t>DELETE FROM </w:t>
-      </w:r>
-      <w:proofErr w:type="spellStart"/>
-      <w:r>
-        <w:rPr>
-          <w:rFonts w:ascii="Aptos Display" w:hAnsi="Aptos Display"/>
-          <w:i/>
-          <w:iCs/>
-          <w:sz w:val="28"/>
-          <w:szCs w:val="28"/>
-        </w:rPr>
-        <w:t>table_name</w:t>
-      </w:r>
-      <w:proofErr w:type="spellEnd"/>
       <w:r>
         <w:rPr>
           <w:rFonts w:ascii="Aptos Display" w:hAnsi="Aptos Display"/>

</xml_diff>